<commit_message>
test cdk deploy 4
</commit_message>
<xml_diff>
--- a/project-overview_vie.docx
+++ b/project-overview_vie.docx
@@ -55,7 +55,25 @@
           <w:iCs w:val="0"/>
           <w:color w:val="auto"/>
         </w:rPr>
-        <w:t xml:space="preserve">Triển khai một ứng dụng Java Tomcat lên AWS Cloud. Ứng dụng cần chạy trên cả ba môi trường: dev, test và prod. </w:t>
+        <w:t xml:space="preserve">Triển khai một ứng dụng Java Tomcat </w:t>
+      </w:r>
+      <w:r>
+        <w:rPr>
+          <w:rStyle w:val="IntenseEmphasis"/>
+          <w:i w:val="0"/>
+          <w:iCs w:val="0"/>
+          <w:color w:val="auto"/>
+        </w:rPr>
+        <w:t>trên</w:t>
+      </w:r>
+      <w:r>
+        <w:rPr>
+          <w:rStyle w:val="IntenseEmphasis"/>
+          <w:i w:val="0"/>
+          <w:iCs w:val="0"/>
+          <w:color w:val="auto"/>
+        </w:rPr>
+        <w:t xml:space="preserve"> AWS Cloud. Ứng dụng cần chạy trên cả ba môi trường: dev, test và prod. </w:t>
       </w:r>
     </w:p>
     <w:p>
@@ -79,6 +97,94 @@
     </w:p>
     <w:p>
       <w:pPr>
+        <w:rPr>
+          <w:rStyle w:val="IntenseEmphasis"/>
+          <w:i w:val="0"/>
+          <w:iCs w:val="0"/>
+          <w:color w:val="auto"/>
+        </w:rPr>
+      </w:pPr>
+      <w:r>
+        <w:rPr>
+          <w:rStyle w:val="IntenseEmphasis"/>
+          <w:i w:val="0"/>
+          <w:iCs w:val="0"/>
+          <w:color w:val="auto"/>
+        </w:rPr>
+        <w:drawing>
+          <wp:inline distT="0" distB="0" distL="0" distR="0" wp14:anchorId="34606143" wp14:editId="31F58234">
+            <wp:extent cx="5760085" cy="3347085"/>
+            <wp:effectExtent l="0" t="0" r="0" b="5715"/>
+            <wp:docPr id="1" name="Picture 1"/>
+            <wp:cNvGraphicFramePr>
+              <a:graphicFrameLocks xmlns:a="http://schemas.openxmlformats.org/drawingml/2006/main" noChangeAspect="1"/>
+            </wp:cNvGraphicFramePr>
+            <a:graphic xmlns:a="http://schemas.openxmlformats.org/drawingml/2006/main">
+              <a:graphicData uri="http://schemas.openxmlformats.org/drawingml/2006/picture">
+                <pic:pic xmlns:pic="http://schemas.openxmlformats.org/drawingml/2006/picture">
+                  <pic:nvPicPr>
+                    <pic:cNvPr id="1" name=""/>
+                    <pic:cNvPicPr/>
+                  </pic:nvPicPr>
+                  <pic:blipFill>
+                    <a:blip r:embed="rId6"/>
+                    <a:stretch>
+                      <a:fillRect/>
+                    </a:stretch>
+                  </pic:blipFill>
+                  <pic:spPr>
+                    <a:xfrm>
+                      <a:off x="0" y="0"/>
+                      <a:ext cx="5760085" cy="3347085"/>
+                    </a:xfrm>
+                    <a:prstGeom prst="rect">
+                      <a:avLst/>
+                    </a:prstGeom>
+                  </pic:spPr>
+                </pic:pic>
+              </a:graphicData>
+            </a:graphic>
+          </wp:inline>
+        </w:drawing>
+      </w:r>
+    </w:p>
+    <w:p>
+      <w:pPr>
+        <w:pStyle w:val="Tnnh"/>
+        <w:rPr>
+          <w:rStyle w:val="IntenseEmphasis"/>
+          <w:i w:val="0"/>
+          <w:iCs w:val="0"/>
+          <w:color w:val="auto"/>
+        </w:rPr>
+      </w:pPr>
+      <w:r>
+        <w:t xml:space="preserve">Hình </w:t>
+      </w:r>
+      <w:r>
+        <w:fldChar w:fldCharType="begin"/>
+      </w:r>
+      <w:r>
+        <w:instrText xml:space="preserve"> SEQ Hình \* ARABIC </w:instrText>
+      </w:r>
+      <w:r>
+        <w:fldChar w:fldCharType="separate"/>
+      </w:r>
+      <w:r>
+        <w:rPr>
+          <w:noProof/>
+        </w:rPr>
+        <w:t>1</w:t>
+      </w:r>
+      <w:r>
+        <w:fldChar w:fldCharType="end"/>
+      </w:r>
+      <w:r>
+        <w:t>. Diagram dự án</w:t>
+      </w:r>
+    </w:p>
+    <w:p>
+      <w:pPr>
         <w:pStyle w:val="mc1"/>
         <w:rPr>
           <w:rStyle w:val="IntenseEmphasis"/>
@@ -96,6 +202,15 @@
         </w:rPr>
         <w:t>Công nghệ sử dụng</w:t>
       </w:r>
+      <w:r>
+        <w:rPr>
+          <w:rStyle w:val="IntenseEmphasis"/>
+          <w:i w:val="0"/>
+          <w:iCs w:val="0"/>
+          <w:color w:val="auto"/>
+        </w:rPr>
+        <w:t>:</w:t>
+      </w:r>
     </w:p>
     <w:p>
       <w:pPr>
@@ -171,22 +286,703 @@
     </w:p>
     <w:p>
       <w:pPr>
-        <w:rPr>
-          <w:rStyle w:val="IntenseEmphasis"/>
-          <w:i w:val="0"/>
-          <w:iCs w:val="0"/>
-          <w:color w:val="auto"/>
-        </w:rPr>
-      </w:pPr>
-      <w:r>
-        <w:rPr>
-          <w:rStyle w:val="IntenseEmphasis"/>
-          <w:i w:val="0"/>
-          <w:iCs w:val="0"/>
-          <w:color w:val="auto"/>
-        </w:rPr>
-        <w:t xml:space="preserve">Lưu ý: </w:t>
-      </w:r>
+        <w:spacing w:line="360" w:lineRule="auto"/>
+        <w:rPr>
+          <w:rStyle w:val="IntenseEmphasis"/>
+          <w:i w:val="0"/>
+          <w:iCs w:val="0"/>
+          <w:color w:val="auto"/>
+        </w:rPr>
+      </w:pPr>
+      <w:r>
+        <w:rPr>
+          <w:rStyle w:val="IntenseEmphasis"/>
+          <w:i w:val="0"/>
+          <w:iCs w:val="0"/>
+          <w:color w:val="auto"/>
+        </w:rPr>
+        <w:br w:type="page"/>
+      </w:r>
+    </w:p>
+    <w:p>
+      <w:pPr>
+        <w:pStyle w:val="Tiu"/>
+        <w:rPr>
+          <w:rStyle w:val="IntenseEmphasis"/>
+          <w:i w:val="0"/>
+          <w:iCs w:val="0"/>
+          <w:color w:val="auto"/>
+        </w:rPr>
+      </w:pPr>
+      <w:r>
+        <w:rPr>
+          <w:rStyle w:val="IntenseEmphasis"/>
+          <w:i w:val="0"/>
+          <w:iCs w:val="0"/>
+          <w:color w:val="auto"/>
+        </w:rPr>
+        <w:lastRenderedPageBreak/>
+        <w:t>TÀI NGUYÊN</w:t>
+      </w:r>
+    </w:p>
+    <w:p>
+      <w:pPr>
+        <w:pStyle w:val="mc1"/>
+        <w:rPr>
+          <w:rStyle w:val="IntenseEmphasis"/>
+          <w:i w:val="0"/>
+          <w:iCs w:val="0"/>
+          <w:color w:val="auto"/>
+        </w:rPr>
+      </w:pPr>
+      <w:r>
+        <w:rPr>
+          <w:rStyle w:val="IntenseEmphasis"/>
+          <w:i w:val="0"/>
+          <w:iCs w:val="0"/>
+          <w:color w:val="auto"/>
+        </w:rPr>
+        <w:t>CDK Pipeline:</w:t>
+      </w:r>
+    </w:p>
+    <w:p>
+      <w:pPr>
+        <w:rPr>
+          <w:rStyle w:val="IntenseEmphasis"/>
+          <w:i w:val="0"/>
+          <w:iCs w:val="0"/>
+          <w:color w:val="auto"/>
+        </w:rPr>
+      </w:pPr>
+      <w:r>
+        <w:rPr>
+          <w:rStyle w:val="IntenseEmphasis"/>
+          <w:i w:val="0"/>
+          <w:iCs w:val="0"/>
+          <w:color w:val="auto"/>
+        </w:rPr>
+        <w:t>Xây dựng một pipeline cho cdk triển khái các môi trường</w:t>
+      </w:r>
+      <w:r>
+        <w:rPr>
+          <w:rStyle w:val="IntenseEmphasis"/>
+          <w:i w:val="0"/>
+          <w:iCs w:val="0"/>
+          <w:color w:val="auto"/>
+        </w:rPr>
+        <w:t>.</w:t>
+      </w:r>
+    </w:p>
+    <w:p>
+      <w:pPr>
+        <w:rPr>
+          <w:rStyle w:val="IntenseEmphasis"/>
+          <w:i w:val="0"/>
+          <w:iCs w:val="0"/>
+          <w:color w:val="auto"/>
+        </w:rPr>
+      </w:pPr>
+      <w:r>
+        <w:rPr>
+          <w:rStyle w:val="IntenseEmphasis"/>
+          <w:i w:val="0"/>
+          <w:iCs w:val="0"/>
+          <w:color w:val="auto"/>
+        </w:rPr>
+        <w:t>Tạo một folder chứa CDK code dựng pipeline.</w:t>
+      </w:r>
+    </w:p>
+    <w:p>
+      <w:pPr>
+        <w:keepNext/>
+        <w:jc w:val="center"/>
+      </w:pPr>
+      <w:r>
+        <w:drawing>
+          <wp:inline distT="0" distB="0" distL="0" distR="0" wp14:anchorId="0B2D5CC3" wp14:editId="0F212A05">
+            <wp:extent cx="4356100" cy="1071377"/>
+            <wp:effectExtent l="0" t="0" r="6350" b="0"/>
+            <wp:docPr id="5" name="Picture 5"/>
+            <wp:cNvGraphicFramePr>
+              <a:graphicFrameLocks xmlns:a="http://schemas.openxmlformats.org/drawingml/2006/main" noChangeAspect="1"/>
+            </wp:cNvGraphicFramePr>
+            <a:graphic xmlns:a="http://schemas.openxmlformats.org/drawingml/2006/main">
+              <a:graphicData uri="http://schemas.openxmlformats.org/drawingml/2006/picture">
+                <pic:pic xmlns:pic="http://schemas.openxmlformats.org/drawingml/2006/picture">
+                  <pic:nvPicPr>
+                    <pic:cNvPr id="1" name=""/>
+                    <pic:cNvPicPr/>
+                  </pic:nvPicPr>
+                  <pic:blipFill>
+                    <a:blip r:embed="rId7"/>
+                    <a:stretch>
+                      <a:fillRect/>
+                    </a:stretch>
+                  </pic:blipFill>
+                  <pic:spPr>
+                    <a:xfrm>
+                      <a:off x="0" y="0"/>
+                      <a:ext cx="4381051" cy="1077514"/>
+                    </a:xfrm>
+                    <a:prstGeom prst="rect">
+                      <a:avLst/>
+                    </a:prstGeom>
+                  </pic:spPr>
+                </pic:pic>
+              </a:graphicData>
+            </a:graphic>
+          </wp:inline>
+        </w:drawing>
+      </w:r>
+    </w:p>
+    <w:p>
+      <w:pPr>
+        <w:pStyle w:val="Tnnh"/>
+        <w:ind w:firstLine="720"/>
+        <w:rPr>
+          <w:rStyle w:val="IntenseEmphasis"/>
+          <w:i w:val="0"/>
+          <w:iCs w:val="0"/>
+          <w:color w:val="auto"/>
+        </w:rPr>
+      </w:pPr>
+      <w:r>
+        <w:t xml:space="preserve">Hình </w:t>
+      </w:r>
+      <w:r>
+        <w:fldChar w:fldCharType="begin"/>
+      </w:r>
+      <w:r>
+        <w:instrText xml:space="preserve"> SEQ Hình \* ARABIC </w:instrText>
+      </w:r>
+      <w:r>
+        <w:fldChar w:fldCharType="separate"/>
+      </w:r>
+      <w:r>
+        <w:rPr>
+          <w:noProof/>
+        </w:rPr>
+        <w:t>3</w:t>
+      </w:r>
+      <w:r>
+        <w:fldChar w:fldCharType="end"/>
+      </w:r>
+      <w:r>
+        <w:t>. CDK pipeline stack folder</w:t>
+      </w:r>
+    </w:p>
+    <w:p>
+      <w:pPr>
+        <w:pStyle w:val="mc2"/>
+        <w:rPr>
+          <w:rStyle w:val="IntenseEmphasis"/>
+          <w:i/>
+          <w:iCs w:val="0"/>
+          <w:color w:val="auto"/>
+        </w:rPr>
+      </w:pPr>
+      <w:r>
+        <w:rPr>
+          <w:rStyle w:val="IntenseEmphasis"/>
+          <w:i/>
+          <w:iCs w:val="0"/>
+          <w:color w:val="auto"/>
+        </w:rPr>
+        <w:t>Kết nối với Github</w:t>
+      </w:r>
+      <w:r>
+        <w:rPr>
+          <w:rStyle w:val="IntenseEmphasis"/>
+          <w:i/>
+          <w:iCs w:val="0"/>
+          <w:color w:val="auto"/>
+        </w:rPr>
+        <w:t>:</w:t>
+      </w:r>
+    </w:p>
+    <w:p>
+      <w:pPr>
+        <w:rPr>
+          <w:rStyle w:val="IntenseEmphasis"/>
+          <w:i w:val="0"/>
+          <w:iCs w:val="0"/>
+          <w:color w:val="auto"/>
+        </w:rPr>
+      </w:pPr>
+      <w:r>
+        <w:rPr>
+          <w:rStyle w:val="IntenseEmphasis"/>
+          <w:i w:val="0"/>
+          <w:iCs w:val="0"/>
+          <w:color w:val="auto"/>
+        </w:rPr>
+        <w:t>- Tạo kết nối AWS account với Github account.</w:t>
+      </w:r>
+    </w:p>
+    <w:p>
+      <w:pPr>
+        <w:keepNext/>
+        <w:jc w:val="center"/>
+      </w:pPr>
+      <w:r>
+        <w:rPr>
+          <w:rStyle w:val="IntenseEmphasis"/>
+          <w:i w:val="0"/>
+          <w:iCs w:val="0"/>
+          <w:color w:val="auto"/>
+        </w:rPr>
+        <w:drawing>
+          <wp:inline distT="0" distB="0" distL="0" distR="0" wp14:anchorId="2C656AF0" wp14:editId="796E5B3D">
+            <wp:extent cx="5480050" cy="1213693"/>
+            <wp:effectExtent l="0" t="0" r="6350" b="5715"/>
+            <wp:docPr id="6" name="Picture 6"/>
+            <wp:cNvGraphicFramePr>
+              <a:graphicFrameLocks xmlns:a="http://schemas.openxmlformats.org/drawingml/2006/main" noChangeAspect="1"/>
+            </wp:cNvGraphicFramePr>
+            <a:graphic xmlns:a="http://schemas.openxmlformats.org/drawingml/2006/main">
+              <a:graphicData uri="http://schemas.openxmlformats.org/drawingml/2006/picture">
+                <pic:pic xmlns:pic="http://schemas.openxmlformats.org/drawingml/2006/picture">
+                  <pic:nvPicPr>
+                    <pic:cNvPr id="1" name=""/>
+                    <pic:cNvPicPr/>
+                  </pic:nvPicPr>
+                  <pic:blipFill>
+                    <a:blip r:embed="rId8"/>
+                    <a:stretch>
+                      <a:fillRect/>
+                    </a:stretch>
+                  </pic:blipFill>
+                  <pic:spPr>
+                    <a:xfrm>
+                      <a:off x="0" y="0"/>
+                      <a:ext cx="5528335" cy="1224387"/>
+                    </a:xfrm>
+                    <a:prstGeom prst="rect">
+                      <a:avLst/>
+                    </a:prstGeom>
+                  </pic:spPr>
+                </pic:pic>
+              </a:graphicData>
+            </a:graphic>
+          </wp:inline>
+        </w:drawing>
+      </w:r>
+    </w:p>
+    <w:p>
+      <w:pPr>
+        <w:pStyle w:val="Tnnh"/>
+      </w:pPr>
+      <w:r>
+        <w:t xml:space="preserve">Hình </w:t>
+      </w:r>
+      <w:r>
+        <w:fldChar w:fldCharType="begin"/>
+      </w:r>
+      <w:r>
+        <w:instrText xml:space="preserve"> SEQ Hình \* ARABIC </w:instrText>
+      </w:r>
+      <w:r>
+        <w:fldChar w:fldCharType="separate"/>
+      </w:r>
+      <w:r>
+        <w:rPr>
+          <w:noProof/>
+        </w:rPr>
+        <w:t>4</w:t>
+      </w:r>
+      <w:r>
+        <w:fldChar w:fldCharType="end"/>
+      </w:r>
+      <w:r>
+        <w:t>. Github connection</w:t>
+      </w:r>
+    </w:p>
+    <w:p>
+      <w:r>
+        <w:t xml:space="preserve">- Có thể sử dụng github-token để kết nối, sử dụng Secret Manager để lưu token </w:t>
+      </w:r>
+      <w:r>
+        <w:t>và gọi ra khi cần thiết tránh rủi ro về bảo mật.</w:t>
+      </w:r>
+    </w:p>
+    <w:p>
+      <w:pPr>
+        <w:pStyle w:val="mc2"/>
+      </w:pPr>
+      <w:r>
+        <w:t>Tạo CodePipeline:</w:t>
+      </w:r>
+    </w:p>
+    <w:p/>
+    <w:p>
+      <w:pPr>
+        <w:spacing w:line="360" w:lineRule="auto"/>
+        <w:rPr>
+          <w:rFonts w:eastAsiaTheme="majorEastAsia" w:cstheme="majorBidi"/>
+          <w:i/>
+          <w:szCs w:val="28"/>
+        </w:rPr>
+      </w:pPr>
+      <w:r>
+        <w:br w:type="page"/>
+      </w:r>
+    </w:p>
+    <w:p>
+      <w:pPr>
+        <w:pStyle w:val="mc2"/>
+      </w:pPr>
+    </w:p>
+    <w:p>
+      <w:pPr>
+        <w:pStyle w:val="mc1"/>
+        <w:rPr>
+          <w:rStyle w:val="IntenseEmphasis"/>
+          <w:i w:val="0"/>
+          <w:iCs w:val="0"/>
+          <w:color w:val="auto"/>
+        </w:rPr>
+      </w:pPr>
+      <w:r>
+        <w:rPr>
+          <w:rStyle w:val="IntenseEmphasis"/>
+          <w:i w:val="0"/>
+          <w:iCs w:val="0"/>
+          <w:color w:val="auto"/>
+        </w:rPr>
+        <w:t>Cấu hình network:</w:t>
+      </w:r>
+    </w:p>
+    <w:p>
+      <w:pPr>
+        <w:rPr>
+          <w:rStyle w:val="IntenseEmphasis"/>
+          <w:i w:val="0"/>
+          <w:iCs w:val="0"/>
+          <w:color w:val="auto"/>
+        </w:rPr>
+      </w:pPr>
+      <w:r>
+        <w:rPr>
+          <w:rStyle w:val="IntenseEmphasis"/>
+          <w:i w:val="0"/>
+          <w:iCs w:val="0"/>
+          <w:color w:val="auto"/>
+        </w:rPr>
+        <w:t>Tạo một VPC tên java-world và các thành phần cần thiết của network như Internet Gateway, Subnet, Route Table…</w:t>
+      </w:r>
+    </w:p>
+    <w:p>
+      <w:pPr>
+        <w:keepNext/>
+        <w:jc w:val="center"/>
+      </w:pPr>
+      <w:r>
+        <w:rPr>
+          <w:rStyle w:val="IntenseEmphasis"/>
+          <w:i w:val="0"/>
+          <w:iCs w:val="0"/>
+          <w:color w:val="auto"/>
+        </w:rPr>
+        <w:drawing>
+          <wp:inline distT="0" distB="0" distL="0" distR="0" wp14:anchorId="370D5593" wp14:editId="1598B5A8">
+            <wp:extent cx="5416550" cy="2669163"/>
+            <wp:effectExtent l="0" t="0" r="0" b="0"/>
+            <wp:docPr id="3" name="Picture 3"/>
+            <wp:cNvGraphicFramePr>
+              <a:graphicFrameLocks xmlns:a="http://schemas.openxmlformats.org/drawingml/2006/main" noChangeAspect="1"/>
+            </wp:cNvGraphicFramePr>
+            <a:graphic xmlns:a="http://schemas.openxmlformats.org/drawingml/2006/main">
+              <a:graphicData uri="http://schemas.openxmlformats.org/drawingml/2006/picture">
+                <pic:pic xmlns:pic="http://schemas.openxmlformats.org/drawingml/2006/picture">
+                  <pic:nvPicPr>
+                    <pic:cNvPr id="1" name=""/>
+                    <pic:cNvPicPr/>
+                  </pic:nvPicPr>
+                  <pic:blipFill>
+                    <a:blip r:embed="rId9"/>
+                    <a:stretch>
+                      <a:fillRect/>
+                    </a:stretch>
+                  </pic:blipFill>
+                  <pic:spPr>
+                    <a:xfrm>
+                      <a:off x="0" y="0"/>
+                      <a:ext cx="5420822" cy="2671268"/>
+                    </a:xfrm>
+                    <a:prstGeom prst="rect">
+                      <a:avLst/>
+                    </a:prstGeom>
+                  </pic:spPr>
+                </pic:pic>
+              </a:graphicData>
+            </a:graphic>
+          </wp:inline>
+        </w:drawing>
+      </w:r>
+    </w:p>
+    <w:p>
+      <w:pPr>
+        <w:pStyle w:val="Tnnh"/>
+        <w:rPr>
+          <w:rStyle w:val="IntenseEmphasis"/>
+          <w:i w:val="0"/>
+          <w:iCs w:val="0"/>
+          <w:color w:val="auto"/>
+        </w:rPr>
+      </w:pPr>
+      <w:r>
+        <w:t xml:space="preserve">Hình </w:t>
+      </w:r>
+      <w:r>
+        <w:fldChar w:fldCharType="begin"/>
+      </w:r>
+      <w:r>
+        <w:instrText xml:space="preserve"> SEQ Hình \* ARABIC </w:instrText>
+      </w:r>
+      <w:r>
+        <w:fldChar w:fldCharType="separate"/>
+      </w:r>
+      <w:r>
+        <w:rPr>
+          <w:noProof/>
+        </w:rPr>
+        <w:t>2</w:t>
+      </w:r>
+      <w:r>
+        <w:fldChar w:fldCharType="end"/>
+      </w:r>
+      <w:r>
+        <w:t>. Network Stack</w:t>
+      </w:r>
+    </w:p>
+    <w:p>
+      <w:pPr>
+        <w:pStyle w:val="mc2"/>
+        <w:rPr>
+          <w:rStyle w:val="IntenseEmphasis"/>
+          <w:i/>
+          <w:iCs w:val="0"/>
+          <w:color w:val="auto"/>
+        </w:rPr>
+      </w:pPr>
+      <w:r>
+        <w:rPr>
+          <w:rStyle w:val="IntenseEmphasis"/>
+          <w:i/>
+          <w:iCs w:val="0"/>
+          <w:color w:val="auto"/>
+        </w:rPr>
+        <w:t>VPC:</w:t>
+      </w:r>
+    </w:p>
+    <w:p>
+      <w:pPr>
+        <w:pStyle w:val="Tnnh"/>
+        <w:rPr>
+          <w:rStyle w:val="IntenseEmphasis"/>
+          <w:i w:val="0"/>
+          <w:iCs w:val="0"/>
+          <w:color w:val="auto"/>
+        </w:rPr>
+      </w:pPr>
+    </w:p>
+    <w:p>
+      <w:pPr>
+        <w:pStyle w:val="mc1"/>
+        <w:rPr>
+          <w:rStyle w:val="IntenseEmphasis"/>
+          <w:i w:val="0"/>
+          <w:iCs w:val="0"/>
+          <w:color w:val="auto"/>
+        </w:rPr>
+      </w:pPr>
+      <w:r>
+        <w:rPr>
+          <w:rStyle w:val="IntenseEmphasis"/>
+          <w:i w:val="0"/>
+          <w:iCs w:val="0"/>
+          <w:color w:val="auto"/>
+        </w:rPr>
+        <w:t>Tạo dự án Java:</w:t>
+      </w:r>
+    </w:p>
+    <w:p>
+      <w:pPr>
+        <w:rPr>
+          <w:rStyle w:val="IntenseEmphasis"/>
+          <w:i w:val="0"/>
+          <w:iCs w:val="0"/>
+          <w:color w:val="auto"/>
+        </w:rPr>
+      </w:pPr>
+      <w:r>
+        <w:rPr>
+          <w:rStyle w:val="IntenseEmphasis"/>
+          <w:i w:val="0"/>
+          <w:iCs w:val="0"/>
+          <w:color w:val="auto"/>
+        </w:rPr>
+        <w:t xml:space="preserve">- </w:t>
+      </w:r>
+      <w:r>
+        <w:rPr>
+          <w:rStyle w:val="IntenseEmphasis"/>
+          <w:i w:val="0"/>
+          <w:iCs w:val="0"/>
+          <w:color w:val="auto"/>
+        </w:rPr>
+        <w:t>Tạo một dự án java đơn giản</w:t>
+      </w:r>
+      <w:r>
+        <w:rPr>
+          <w:rStyle w:val="IntenseEmphasis"/>
+          <w:i w:val="0"/>
+          <w:iCs w:val="0"/>
+          <w:color w:val="auto"/>
+        </w:rPr>
+        <w:t xml:space="preserve"> và một github repo gồm 3 branch dev, test, prod</w:t>
+      </w:r>
+      <w:r>
+        <w:rPr>
+          <w:rStyle w:val="IntenseEmphasis"/>
+          <w:i w:val="0"/>
+          <w:iCs w:val="0"/>
+          <w:color w:val="auto"/>
+        </w:rPr>
+        <w:t xml:space="preserve"> dành cho việc kiểm </w:t>
+      </w:r>
+      <w:r>
+        <w:rPr>
+          <w:rStyle w:val="IntenseEmphasis"/>
+          <w:i w:val="0"/>
+          <w:iCs w:val="0"/>
+          <w:color w:val="auto"/>
+        </w:rPr>
+        <w:t>tra sự hoạt động của</w:t>
+      </w:r>
+      <w:r>
+        <w:rPr>
+          <w:rStyle w:val="IntenseEmphasis"/>
+          <w:i w:val="0"/>
+          <w:iCs w:val="0"/>
+          <w:color w:val="auto"/>
+        </w:rPr>
+        <w:t xml:space="preserve"> CI/CD.</w:t>
+      </w:r>
+    </w:p>
+    <w:p>
+      <w:pPr>
+        <w:rPr>
+          <w:rStyle w:val="IntenseEmphasis"/>
+          <w:i w:val="0"/>
+          <w:iCs w:val="0"/>
+          <w:color w:val="auto"/>
+        </w:rPr>
+      </w:pPr>
+    </w:p>
+    <w:p>
+      <w:pPr>
+        <w:keepNext/>
+      </w:pPr>
+      <w:r>
+        <w:rPr>
+          <w:rStyle w:val="IntenseEmphasis"/>
+          <w:i w:val="0"/>
+          <w:iCs w:val="0"/>
+          <w:color w:val="auto"/>
+        </w:rPr>
+        <w:drawing>
+          <wp:inline distT="0" distB="0" distL="0" distR="0" wp14:anchorId="15705DF5" wp14:editId="54D074C4">
+            <wp:extent cx="5760085" cy="3239770"/>
+            <wp:effectExtent l="0" t="0" r="0" b="0"/>
+            <wp:docPr id="2" name="Picture 2"/>
+            <wp:cNvGraphicFramePr>
+              <a:graphicFrameLocks xmlns:a="http://schemas.openxmlformats.org/drawingml/2006/main" noChangeAspect="1"/>
+            </wp:cNvGraphicFramePr>
+            <a:graphic xmlns:a="http://schemas.openxmlformats.org/drawingml/2006/main">
+              <a:graphicData uri="http://schemas.openxmlformats.org/drawingml/2006/picture">
+                <pic:pic xmlns:pic="http://schemas.openxmlformats.org/drawingml/2006/picture">
+                  <pic:nvPicPr>
+                    <pic:cNvPr id="1" name=""/>
+                    <pic:cNvPicPr/>
+                  </pic:nvPicPr>
+                  <pic:blipFill>
+                    <a:blip r:embed="rId10"/>
+                    <a:stretch>
+                      <a:fillRect/>
+                    </a:stretch>
+                  </pic:blipFill>
+                  <pic:spPr>
+                    <a:xfrm>
+                      <a:off x="0" y="0"/>
+                      <a:ext cx="5760085" cy="3239770"/>
+                    </a:xfrm>
+                    <a:prstGeom prst="rect">
+                      <a:avLst/>
+                    </a:prstGeom>
+                  </pic:spPr>
+                </pic:pic>
+              </a:graphicData>
+            </a:graphic>
+          </wp:inline>
+        </w:drawing>
+      </w:r>
+    </w:p>
+    <w:p>
+      <w:pPr>
+        <w:pStyle w:val="Tnnh"/>
+        <w:rPr>
+          <w:rStyle w:val="IntenseEmphasis"/>
+          <w:i w:val="0"/>
+          <w:iCs w:val="0"/>
+          <w:color w:val="auto"/>
+        </w:rPr>
+      </w:pPr>
+      <w:r>
+        <w:t xml:space="preserve">Hình </w:t>
+      </w:r>
+      <w:r>
+        <w:fldChar w:fldCharType="begin"/>
+      </w:r>
+      <w:r>
+        <w:instrText xml:space="preserve"> SEQ Hình \* ARABIC </w:instrText>
+      </w:r>
+      <w:r>
+        <w:fldChar w:fldCharType="separate"/>
+      </w:r>
+      <w:r>
+        <w:rPr>
+          <w:noProof/>
+        </w:rPr>
+        <w:t>5</w:t>
+      </w:r>
+      <w:r>
+        <w:fldChar w:fldCharType="end"/>
+      </w:r>
+      <w:r>
+        <w:t>. Dự án mẫu</w:t>
+      </w:r>
+    </w:p>
+    <w:p>
+      <w:pPr>
+        <w:rPr>
+          <w:rStyle w:val="IntenseEmphasis"/>
+          <w:i w:val="0"/>
+          <w:iCs w:val="0"/>
+          <w:color w:val="auto"/>
+        </w:rPr>
+      </w:pPr>
+    </w:p>
+    <w:p>
+      <w:pPr>
+        <w:ind w:firstLine="720"/>
+        <w:rPr>
+          <w:rStyle w:val="IntenseEmphasis"/>
+          <w:i w:val="0"/>
+          <w:iCs w:val="0"/>
+          <w:color w:val="auto"/>
+        </w:rPr>
+      </w:pPr>
     </w:p>
     <w:sectPr>
       <w:pgSz w:w="11906" w:h="16838" w:code="9"/>
@@ -203,7 +999,7 @@
   <w:abstractNum w:abstractNumId="0" w15:restartNumberingAfterBreak="0">
     <w:nsid w:val="3F1600F4"/>
     <w:multiLevelType w:val="multilevel"/>
-    <w:tmpl w:val="B11648B8"/>
+    <w:tmpl w:val="DB8C4288"/>
     <w:lvl w:ilvl="0">
       <w:start w:val="1"/>
       <w:numFmt w:val="decimal"/>
@@ -223,7 +1019,7 @@
       <w:numFmt w:val="decimal"/>
       <w:pStyle w:val="mc1"/>
       <w:suff w:val="space"/>
-      <w:lvlText w:val="%2.%1."/>
+      <w:lvlText w:val="%1.%2."/>
       <w:lvlJc w:val="left"/>
       <w:pPr>
         <w:ind w:left="0" w:firstLine="0"/>
@@ -237,7 +1033,7 @@
       <w:numFmt w:val="decimal"/>
       <w:pStyle w:val="mc2"/>
       <w:suff w:val="space"/>
-      <w:lvlText w:val="%1.%2.%3"/>
+      <w:lvlText w:val="%1.%2.%3."/>
       <w:lvlJc w:val="left"/>
       <w:pPr>
         <w:ind w:left="0" w:firstLine="0"/>
@@ -251,7 +1047,7 @@
       <w:numFmt w:val="decimal"/>
       <w:pStyle w:val="mc3"/>
       <w:suff w:val="space"/>
-      <w:lvlText w:val="%1.%2.%3.%4"/>
+      <w:lvlText w:val="%1.%2.%3.%4."/>
       <w:lvlJc w:val="left"/>
       <w:pPr>
         <w:ind w:left="0" w:firstLine="0"/>
@@ -342,8 +1138,8 @@
     </w:rPrDefault>
     <w:pPrDefault>
       <w:pPr>
-        <w:spacing w:after="160" w:line="360" w:lineRule="auto"/>
-        <w:ind w:firstLine="720"/>
+        <w:spacing w:after="160"/>
+        <w:ind w:firstLine="567"/>
       </w:pPr>
     </w:pPrDefault>
   </w:docDefaults>
@@ -729,9 +1525,6 @@
     <w:name w:val="Normal"/>
     <w:qFormat/>
     <w:rsid w:val="002B235D"/>
-    <w:pPr>
-      <w:spacing w:line="240" w:lineRule="auto"/>
-    </w:pPr>
     <w:rPr>
       <w:rFonts w:ascii="Times New Roman" w:hAnsi="Times New Roman"/>
       <w:sz w:val="26"/>
@@ -999,7 +1792,7 @@
     <w:basedOn w:val="Heading3"/>
     <w:autoRedefine/>
     <w:qFormat/>
-    <w:rsid w:val="002B235D"/>
+    <w:rsid w:val="006D6423"/>
     <w:pPr>
       <w:numPr>
         <w:ilvl w:val="2"/>
@@ -1345,7 +2138,7 @@
     <w:basedOn w:val="Normal"/>
     <w:autoRedefine/>
     <w:qFormat/>
-    <w:rsid w:val="004127DD"/>
+    <w:rsid w:val="006379C3"/>
     <w:pPr>
       <w:numPr>
         <w:ilvl w:val="1"/>
@@ -1354,6 +2147,25 @@
     </w:pPr>
     <w:rPr>
       <w:b/>
+    </w:rPr>
+  </w:style>
+  <w:style w:type="paragraph" w:styleId="Caption">
+    <w:name w:val="caption"/>
+    <w:basedOn w:val="Normal"/>
+    <w:next w:val="Normal"/>
+    <w:uiPriority w:val="35"/>
+    <w:unhideWhenUsed/>
+    <w:qFormat/>
+    <w:rsid w:val="006379C3"/>
+    <w:pPr>
+      <w:spacing w:after="200"/>
+    </w:pPr>
+    <w:rPr>
+      <w:i/>
+      <w:iCs/>
+      <w:color w:val="0E2841" w:themeColor="text2"/>
+      <w:sz w:val="18"/>
+      <w:szCs w:val="18"/>
     </w:rPr>
   </w:style>
 </w:styles>

</xml_diff>

<commit_message>
adjust vpc environment name
</commit_message>
<xml_diff>
--- a/project-overview_vie.docx
+++ b/project-overview_vie.docx
@@ -286,14 +286,91 @@
     </w:p>
     <w:p>
       <w:pPr>
-        <w:spacing w:line="360" w:lineRule="auto"/>
-        <w:rPr>
-          <w:rStyle w:val="IntenseEmphasis"/>
-          <w:i w:val="0"/>
-          <w:iCs w:val="0"/>
-          <w:color w:val="auto"/>
-        </w:rPr>
-      </w:pPr>
+        <w:pStyle w:val="mc1"/>
+        <w:rPr>
+          <w:rStyle w:val="IntenseEmphasis"/>
+          <w:i w:val="0"/>
+          <w:iCs w:val="0"/>
+          <w:color w:val="auto"/>
+        </w:rPr>
+      </w:pPr>
+      <w:r>
+        <w:rPr>
+          <w:rStyle w:val="IntenseEmphasis"/>
+          <w:i w:val="0"/>
+          <w:iCs w:val="0"/>
+          <w:color w:val="auto"/>
+        </w:rPr>
+        <w:t xml:space="preserve">Tên dự án: </w:t>
+      </w:r>
+      <w:r>
+        <w:rPr>
+          <w:rStyle w:val="IntenseEmphasis"/>
+          <w:b w:val="0"/>
+          <w:bCs/>
+          <w:i w:val="0"/>
+          <w:iCs w:val="0"/>
+          <w:color w:val="auto"/>
+        </w:rPr>
+        <w:t>java-world</w:t>
+      </w:r>
+    </w:p>
+    <w:p>
+      <w:pPr>
+        <w:rPr>
+          <w:rStyle w:val="IntenseEmphasis"/>
+          <w:i w:val="0"/>
+          <w:iCs w:val="0"/>
+          <w:color w:val="auto"/>
+        </w:rPr>
+      </w:pPr>
+      <w:r>
+        <w:rPr>
+          <w:rStyle w:val="IntenseEmphasis"/>
+          <w:i w:val="0"/>
+          <w:iCs w:val="0"/>
+          <w:color w:val="auto"/>
+        </w:rPr>
+        <w:t>Được sử dụng để nhận biết tài nguyên trong dự án:</w:t>
+      </w:r>
+    </w:p>
+    <w:p>
+      <w:pPr>
+        <w:rPr>
+          <w:rStyle w:val="IntenseEmphasis"/>
+          <w:i w:val="0"/>
+          <w:iCs w:val="0"/>
+          <w:color w:val="auto"/>
+        </w:rPr>
+      </w:pPr>
+      <w:r>
+        <w:rPr>
+          <w:rStyle w:val="IntenseEmphasis"/>
+          <w:i w:val="0"/>
+          <w:iCs w:val="0"/>
+          <w:color w:val="auto"/>
+        </w:rPr>
+        <w:t>env-projectName-resourceType</w:t>
+      </w:r>
+    </w:p>
+    <w:p>
+      <w:pPr>
+        <w:rPr>
+          <w:rStyle w:val="IntenseEmphasis"/>
+          <w:i w:val="0"/>
+          <w:iCs w:val="0"/>
+          <w:color w:val="auto"/>
+        </w:rPr>
+      </w:pPr>
+      <w:r>
+        <w:rPr>
+          <w:rStyle w:val="IntenseEmphasis"/>
+          <w:i w:val="0"/>
+          <w:iCs w:val="0"/>
+          <w:color w:val="auto"/>
+        </w:rPr>
+        <w:t>Ví dụ: dev-java-world-vpc</w:t>
+      </w:r>
       <w:r>
         <w:rPr>
           <w:rStyle w:val="IntenseEmphasis"/>
@@ -394,15 +471,98 @@
     </w:p>
     <w:p>
       <w:pPr>
+        <w:rPr>
+          <w:rStyle w:val="IntenseEmphasis"/>
+          <w:i w:val="0"/>
+          <w:iCs w:val="0"/>
+          <w:color w:val="auto"/>
+        </w:rPr>
+      </w:pPr>
+      <w:r>
+        <w:rPr>
+          <w:rStyle w:val="IntenseEmphasis"/>
+          <w:i w:val="0"/>
+          <w:iCs w:val="0"/>
+          <w:color w:val="auto"/>
+        </w:rPr>
+        <w:t>- config.py: tập trung thông tin cấu hình cho stack.</w:t>
+      </w:r>
+    </w:p>
+    <w:p>
+      <w:pPr>
+        <w:rPr>
+          <w:rStyle w:val="IntenseEmphasis"/>
+          <w:i w:val="0"/>
+          <w:iCs w:val="0"/>
+          <w:color w:val="auto"/>
+        </w:rPr>
+      </w:pPr>
+      <w:r>
+        <w:rPr>
+          <w:rStyle w:val="IntenseEmphasis"/>
+          <w:i w:val="0"/>
+          <w:iCs w:val="0"/>
+          <w:color w:val="auto"/>
+        </w:rPr>
+        <w:t xml:space="preserve">- </w:t>
+      </w:r>
+      <w:r>
+        <w:rPr>
+          <w:rStyle w:val="IntenseEmphasis"/>
+          <w:i w:val="0"/>
+          <w:iCs w:val="0"/>
+          <w:color w:val="auto"/>
+        </w:rPr>
+        <w:t>cdk_pipeline</w:t>
+      </w:r>
+      <w:r>
+        <w:rPr>
+          <w:rStyle w:val="IntenseEmphasis"/>
+          <w:i w:val="0"/>
+          <w:iCs w:val="0"/>
+          <w:color w:val="auto"/>
+        </w:rPr>
+        <w:t>_stack.py: ch</w:t>
+      </w:r>
+      <w:r>
+        <w:rPr>
+          <w:rStyle w:val="IntenseEmphasis"/>
+          <w:i w:val="0"/>
+          <w:iCs w:val="0"/>
+          <w:color w:val="auto"/>
+        </w:rPr>
+        <w:t>ứa</w:t>
+      </w:r>
+      <w:r>
+        <w:rPr>
+          <w:rStyle w:val="IntenseEmphasis"/>
+          <w:i w:val="0"/>
+          <w:iCs w:val="0"/>
+          <w:color w:val="auto"/>
+        </w:rPr>
+        <w:t xml:space="preserve"> code CDK tạo </w:t>
+      </w:r>
+      <w:r>
+        <w:rPr>
+          <w:rStyle w:val="IntenseEmphasis"/>
+          <w:i w:val="0"/>
+          <w:iCs w:val="0"/>
+          <w:color w:val="auto"/>
+        </w:rPr>
+        <w:t>pipeline cho CDK app.</w:t>
+      </w:r>
+    </w:p>
+    <w:p>
+      <w:pPr>
         <w:keepNext/>
         <w:jc w:val="center"/>
       </w:pPr>
       <w:r>
         <w:drawing>
-          <wp:inline distT="0" distB="0" distL="0" distR="0" wp14:anchorId="0B2D5CC3" wp14:editId="0F212A05">
-            <wp:extent cx="4356100" cy="1071377"/>
-            <wp:effectExtent l="0" t="0" r="6350" b="0"/>
-            <wp:docPr id="5" name="Picture 5"/>
+          <wp:inline distT="0" distB="0" distL="0" distR="0" wp14:anchorId="2025F9C8" wp14:editId="24DFA57F">
+            <wp:extent cx="4110076" cy="1354318"/>
+            <wp:effectExtent l="0" t="0" r="5080" b="0"/>
+            <wp:docPr id="12" name="Picture 12"/>
             <wp:cNvGraphicFramePr>
               <a:graphicFrameLocks xmlns:a="http://schemas.openxmlformats.org/drawingml/2006/main" noChangeAspect="1"/>
             </wp:cNvGraphicFramePr>
@@ -422,7 +582,7 @@
                   <pic:spPr>
                     <a:xfrm>
                       <a:off x="0" y="0"/>
-                      <a:ext cx="4381051" cy="1077514"/>
+                      <a:ext cx="4119785" cy="1357517"/>
                     </a:xfrm>
                     <a:prstGeom prst="rect">
                       <a:avLst/>
@@ -462,29 +622,35 @@
         <w:rPr>
           <w:noProof/>
         </w:rPr>
-        <w:t>3</w:t>
+        <w:t>2</w:t>
       </w:r>
       <w:r>
         <w:fldChar w:fldCharType="end"/>
       </w:r>
       <w:r>
-        <w:t>. CDK pipeline stack folder</w:t>
-      </w:r>
-    </w:p>
-    <w:p>
-      <w:pPr>
-        <w:pStyle w:val="mc2"/>
-        <w:rPr>
-          <w:rStyle w:val="IntenseEmphasis"/>
-          <w:i/>
-          <w:iCs w:val="0"/>
-          <w:color w:val="auto"/>
-        </w:rPr>
-      </w:pPr>
-      <w:r>
-        <w:rPr>
-          <w:rStyle w:val="IntenseEmphasis"/>
-          <w:i/>
+        <w:t>.</w:t>
+      </w:r>
+      <w:r>
+        <w:t xml:space="preserve"> Thư mục code</w:t>
+      </w:r>
+      <w:r>
+        <w:t xml:space="preserve"> CDK pipeline stack</w:t>
+      </w:r>
+    </w:p>
+    <w:p>
+      <w:pPr>
+        <w:pStyle w:val="mc1"/>
+        <w:rPr>
+          <w:rStyle w:val="IntenseEmphasis"/>
+          <w:i w:val="0"/>
+          <w:iCs w:val="0"/>
+          <w:color w:val="auto"/>
+        </w:rPr>
+      </w:pPr>
+      <w:r>
+        <w:rPr>
+          <w:rStyle w:val="IntenseEmphasis"/>
+          <w:i w:val="0"/>
           <w:iCs w:val="0"/>
           <w:color w:val="auto"/>
         </w:rPr>
@@ -493,7 +659,7 @@
       <w:r>
         <w:rPr>
           <w:rStyle w:val="IntenseEmphasis"/>
-          <w:i/>
+          <w:i w:val="0"/>
           <w:iCs w:val="0"/>
           <w:color w:val="auto"/>
         </w:rPr>
@@ -588,7 +754,7 @@
         <w:rPr>
           <w:noProof/>
         </w:rPr>
-        <w:t>4</w:t>
+        <w:t>3</w:t>
       </w:r>
       <w:r>
         <w:fldChar w:fldCharType="end"/>
@@ -619,81 +785,25 @@
         <w:t>Tạo CodePipeline:</w:t>
       </w:r>
     </w:p>
-    <w:p/>
-    <w:p>
-      <w:pPr>
-        <w:spacing w:line="360" w:lineRule="auto"/>
-        <w:rPr>
-          <w:rFonts w:eastAsiaTheme="majorEastAsia" w:cstheme="majorBidi"/>
-          <w:i/>
-          <w:szCs w:val="28"/>
-        </w:rPr>
-      </w:pPr>
-      <w:r>
-        <w:br w:type="page"/>
-      </w:r>
-    </w:p>
-    <w:p>
-      <w:pPr>
-        <w:pStyle w:val="mc2"/>
-      </w:pPr>
-    </w:p>
-    <w:p>
-      <w:pPr>
-        <w:pStyle w:val="mc1"/>
-        <w:rPr>
-          <w:rStyle w:val="IntenseEmphasis"/>
-          <w:i w:val="0"/>
-          <w:iCs w:val="0"/>
-          <w:color w:val="auto"/>
-        </w:rPr>
-      </w:pPr>
-      <w:r>
-        <w:rPr>
-          <w:rStyle w:val="IntenseEmphasis"/>
-          <w:i w:val="0"/>
-          <w:iCs w:val="0"/>
-          <w:color w:val="auto"/>
-        </w:rPr>
-        <w:t>Cấu hình network:</w:t>
-      </w:r>
-    </w:p>
-    <w:p>
-      <w:pPr>
-        <w:rPr>
-          <w:rStyle w:val="IntenseEmphasis"/>
-          <w:i w:val="0"/>
-          <w:iCs w:val="0"/>
-          <w:color w:val="auto"/>
-        </w:rPr>
-      </w:pPr>
-      <w:r>
-        <w:rPr>
-          <w:rStyle w:val="IntenseEmphasis"/>
-          <w:i w:val="0"/>
-          <w:iCs w:val="0"/>
-          <w:color w:val="auto"/>
-        </w:rPr>
-        <w:t>Tạo một VPC tên java-world và các thành phần cần thiết của network như Internet Gateway, Subnet, Route Table…</w:t>
+    <w:p>
+      <w:r>
+        <w:t>Tạo một pipeline gồm: Source -&gt; Build -&gt; Assets -&gt; Deploy stack</w:t>
       </w:r>
     </w:p>
     <w:p>
       <w:pPr>
         <w:keepNext/>
-        <w:jc w:val="center"/>
-      </w:pPr>
-      <w:r>
-        <w:rPr>
-          <w:rStyle w:val="IntenseEmphasis"/>
-          <w:i w:val="0"/>
-          <w:iCs w:val="0"/>
-          <w:color w:val="auto"/>
-        </w:rPr>
+      </w:pPr>
+      <w:r>
+        <w:rPr>
+          <w:noProof/>
+        </w:rPr>
+        <w:lastRenderedPageBreak/>
         <w:drawing>
-          <wp:inline distT="0" distB="0" distL="0" distR="0" wp14:anchorId="370D5593" wp14:editId="1598B5A8">
-            <wp:extent cx="5416550" cy="2669163"/>
+          <wp:inline distT="0" distB="0" distL="0" distR="0" wp14:anchorId="7C881E6E" wp14:editId="601EE27B">
+            <wp:extent cx="5760085" cy="2616835"/>
             <wp:effectExtent l="0" t="0" r="0" b="0"/>
-            <wp:docPr id="3" name="Picture 3"/>
+            <wp:docPr id="7" name="Picture 7"/>
             <wp:cNvGraphicFramePr>
               <a:graphicFrameLocks xmlns:a="http://schemas.openxmlformats.org/drawingml/2006/main" noChangeAspect="1"/>
             </wp:cNvGraphicFramePr>
@@ -713,7 +823,7 @@
                   <pic:spPr>
                     <a:xfrm>
                       <a:off x="0" y="0"/>
-                      <a:ext cx="5420822" cy="2671268"/>
+                      <a:ext cx="5760085" cy="2616835"/>
                     </a:xfrm>
                     <a:prstGeom prst="rect">
                       <a:avLst/>
@@ -729,12 +839,6 @@
     <w:p>
       <w:pPr>
         <w:pStyle w:val="Tnnh"/>
-        <w:rPr>
-          <w:rStyle w:val="IntenseEmphasis"/>
-          <w:i w:val="0"/>
-          <w:iCs w:val="0"/>
-          <w:color w:val="auto"/>
-        </w:rPr>
       </w:pPr>
       <w:r>
         <w:t xml:space="preserve">Hình </w:t>
@@ -752,139 +856,27 @@
         <w:rPr>
           <w:noProof/>
         </w:rPr>
-        <w:t>2</w:t>
+        <w:t>4</w:t>
       </w:r>
       <w:r>
         <w:fldChar w:fldCharType="end"/>
       </w:r>
       <w:r>
-        <w:t>. Network Stack</w:t>
+        <w:t>. CDK pipeline stack</w:t>
       </w:r>
     </w:p>
     <w:p>
       <w:pPr>
         <w:pStyle w:val="mc2"/>
-        <w:rPr>
-          <w:rStyle w:val="IntenseEmphasis"/>
-          <w:i/>
-          <w:iCs w:val="0"/>
-          <w:color w:val="auto"/>
-        </w:rPr>
-      </w:pPr>
-      <w:r>
-        <w:rPr>
-          <w:rStyle w:val="IntenseEmphasis"/>
-          <w:i/>
-          <w:iCs w:val="0"/>
-          <w:color w:val="auto"/>
-        </w:rPr>
-        <w:t>VPC:</w:t>
-      </w:r>
-    </w:p>
-    <w:p>
-      <w:pPr>
-        <w:pStyle w:val="Tnnh"/>
-        <w:rPr>
-          <w:rStyle w:val="IntenseEmphasis"/>
-          <w:i w:val="0"/>
-          <w:iCs w:val="0"/>
-          <w:color w:val="auto"/>
-        </w:rPr>
-      </w:pPr>
-    </w:p>
-    <w:p>
-      <w:pPr>
-        <w:pStyle w:val="mc1"/>
-        <w:rPr>
-          <w:rStyle w:val="IntenseEmphasis"/>
-          <w:i w:val="0"/>
-          <w:iCs w:val="0"/>
-          <w:color w:val="auto"/>
-        </w:rPr>
-      </w:pPr>
-      <w:r>
-        <w:rPr>
-          <w:rStyle w:val="IntenseEmphasis"/>
-          <w:i w:val="0"/>
-          <w:iCs w:val="0"/>
-          <w:color w:val="auto"/>
-        </w:rPr>
-        <w:t>Tạo dự án Java:</w:t>
-      </w:r>
-    </w:p>
-    <w:p>
-      <w:pPr>
-        <w:rPr>
-          <w:rStyle w:val="IntenseEmphasis"/>
-          <w:i w:val="0"/>
-          <w:iCs w:val="0"/>
-          <w:color w:val="auto"/>
-        </w:rPr>
-      </w:pPr>
-      <w:r>
-        <w:rPr>
-          <w:rStyle w:val="IntenseEmphasis"/>
-          <w:i w:val="0"/>
-          <w:iCs w:val="0"/>
-          <w:color w:val="auto"/>
-        </w:rPr>
-        <w:t xml:space="preserve">- </w:t>
-      </w:r>
-      <w:r>
-        <w:rPr>
-          <w:rStyle w:val="IntenseEmphasis"/>
-          <w:i w:val="0"/>
-          <w:iCs w:val="0"/>
-          <w:color w:val="auto"/>
-        </w:rPr>
-        <w:t>Tạo một dự án java đơn giản</w:t>
-      </w:r>
-      <w:r>
-        <w:rPr>
-          <w:rStyle w:val="IntenseEmphasis"/>
-          <w:i w:val="0"/>
-          <w:iCs w:val="0"/>
-          <w:color w:val="auto"/>
-        </w:rPr>
-        <w:t xml:space="preserve"> và một github repo gồm 3 branch dev, test, prod</w:t>
-      </w:r>
-      <w:r>
-        <w:rPr>
-          <w:rStyle w:val="IntenseEmphasis"/>
-          <w:i w:val="0"/>
-          <w:iCs w:val="0"/>
-          <w:color w:val="auto"/>
-        </w:rPr>
-        <w:t xml:space="preserve"> dành cho việc kiểm </w:t>
-      </w:r>
-      <w:r>
-        <w:rPr>
-          <w:rStyle w:val="IntenseEmphasis"/>
-          <w:i w:val="0"/>
-          <w:iCs w:val="0"/>
-          <w:color w:val="auto"/>
-        </w:rPr>
-        <w:t>tra sự hoạt động của</w:t>
-      </w:r>
-      <w:r>
-        <w:rPr>
-          <w:rStyle w:val="IntenseEmphasis"/>
-          <w:i w:val="0"/>
-          <w:iCs w:val="0"/>
-          <w:color w:val="auto"/>
-        </w:rPr>
-        <w:t xml:space="preserve"> CI/CD.</w:t>
-      </w:r>
-    </w:p>
-    <w:p>
-      <w:pPr>
-        <w:rPr>
-          <w:rStyle w:val="IntenseEmphasis"/>
-          <w:i w:val="0"/>
-          <w:iCs w:val="0"/>
-          <w:color w:val="auto"/>
-        </w:rPr>
-      </w:pPr>
+      </w:pPr>
+      <w:r>
+        <w:t>Kiểm tra pipeline sau khi deploy:</w:t>
+      </w:r>
+    </w:p>
+    <w:p>
+      <w:r>
+        <w:t>- Chạy lệnh: cdk deploy --all.</w:t>
+      </w:r>
     </w:p>
     <w:p>
       <w:pPr>
@@ -892,16 +884,13 @@
       </w:pPr>
       <w:r>
         <w:rPr>
-          <w:rStyle w:val="IntenseEmphasis"/>
-          <w:i w:val="0"/>
-          <w:iCs w:val="0"/>
-          <w:color w:val="auto"/>
+          <w:noProof/>
         </w:rPr>
         <w:drawing>
-          <wp:inline distT="0" distB="0" distL="0" distR="0" wp14:anchorId="15705DF5" wp14:editId="54D074C4">
-            <wp:extent cx="5760085" cy="3239770"/>
+          <wp:inline distT="0" distB="0" distL="0" distR="0" wp14:anchorId="131F8536" wp14:editId="1DE05809">
+            <wp:extent cx="5760085" cy="2541905"/>
             <wp:effectExtent l="0" t="0" r="0" b="0"/>
-            <wp:docPr id="2" name="Picture 2"/>
+            <wp:docPr id="8" name="Picture 8"/>
             <wp:cNvGraphicFramePr>
               <a:graphicFrameLocks xmlns:a="http://schemas.openxmlformats.org/drawingml/2006/main" noChangeAspect="1"/>
             </wp:cNvGraphicFramePr>
@@ -921,6 +910,551 @@
                   <pic:spPr>
                     <a:xfrm>
                       <a:off x="0" y="0"/>
+                      <a:ext cx="5760085" cy="2541905"/>
+                    </a:xfrm>
+                    <a:prstGeom prst="rect">
+                      <a:avLst/>
+                    </a:prstGeom>
+                  </pic:spPr>
+                </pic:pic>
+              </a:graphicData>
+            </a:graphic>
+          </wp:inline>
+        </w:drawing>
+      </w:r>
+    </w:p>
+    <w:p>
+      <w:pPr>
+        <w:pStyle w:val="Tnnh"/>
+      </w:pPr>
+      <w:r>
+        <w:t xml:space="preserve">Hình </w:t>
+      </w:r>
+      <w:r>
+        <w:fldChar w:fldCharType="begin"/>
+      </w:r>
+      <w:r>
+        <w:instrText xml:space="preserve"> SEQ Hình \* ARABIC </w:instrText>
+      </w:r>
+      <w:r>
+        <w:fldChar w:fldCharType="separate"/>
+      </w:r>
+      <w:r>
+        <w:rPr>
+          <w:noProof/>
+        </w:rPr>
+        <w:t>5</w:t>
+      </w:r>
+      <w:r>
+        <w:fldChar w:fldCharType="end"/>
+      </w:r>
+      <w:r>
+        <w:t>. Deploy CDK pipeline stack thành công.</w:t>
+      </w:r>
+    </w:p>
+    <w:p>
+      <w:pPr>
+        <w:pStyle w:val="Tnnh"/>
+        <w:jc w:val="left"/>
+      </w:pPr>
+      <w:r>
+        <w:t>- Kiểm tra pipeline trên môi trường AWS.</w:t>
+      </w:r>
+    </w:p>
+    <w:p>
+      <w:pPr>
+        <w:pStyle w:val="Tnnh"/>
+        <w:keepNext/>
+        <w:jc w:val="left"/>
+      </w:pPr>
+      <w:r>
+        <w:rPr>
+          <w:noProof/>
+        </w:rPr>
+        <w:lastRenderedPageBreak/>
+        <w:drawing>
+          <wp:inline distT="0" distB="0" distL="0" distR="0" wp14:anchorId="03C88480" wp14:editId="6FEF17FD">
+            <wp:extent cx="5760085" cy="3317875"/>
+            <wp:effectExtent l="0" t="0" r="0" b="0"/>
+            <wp:docPr id="9" name="Picture 9"/>
+            <wp:cNvGraphicFramePr>
+              <a:graphicFrameLocks xmlns:a="http://schemas.openxmlformats.org/drawingml/2006/main" noChangeAspect="1"/>
+            </wp:cNvGraphicFramePr>
+            <a:graphic xmlns:a="http://schemas.openxmlformats.org/drawingml/2006/main">
+              <a:graphicData uri="http://schemas.openxmlformats.org/drawingml/2006/picture">
+                <pic:pic xmlns:pic="http://schemas.openxmlformats.org/drawingml/2006/picture">
+                  <pic:nvPicPr>
+                    <pic:cNvPr id="1" name=""/>
+                    <pic:cNvPicPr/>
+                  </pic:nvPicPr>
+                  <pic:blipFill>
+                    <a:blip r:embed="rId11"/>
+                    <a:stretch>
+                      <a:fillRect/>
+                    </a:stretch>
+                  </pic:blipFill>
+                  <pic:spPr>
+                    <a:xfrm>
+                      <a:off x="0" y="0"/>
+                      <a:ext cx="5760085" cy="3317875"/>
+                    </a:xfrm>
+                    <a:prstGeom prst="rect">
+                      <a:avLst/>
+                    </a:prstGeom>
+                  </pic:spPr>
+                </pic:pic>
+              </a:graphicData>
+            </a:graphic>
+          </wp:inline>
+        </w:drawing>
+      </w:r>
+    </w:p>
+    <w:p>
+      <w:pPr>
+        <w:pStyle w:val="Tnnh"/>
+      </w:pPr>
+      <w:r>
+        <w:t xml:space="preserve">Hình </w:t>
+      </w:r>
+      <w:r>
+        <w:fldChar w:fldCharType="begin"/>
+      </w:r>
+      <w:r>
+        <w:instrText xml:space="preserve"> SEQ Hình \* ARABIC </w:instrText>
+      </w:r>
+      <w:r>
+        <w:fldChar w:fldCharType="separate"/>
+      </w:r>
+      <w:r>
+        <w:rPr>
+          <w:noProof/>
+        </w:rPr>
+        <w:t>6</w:t>
+      </w:r>
+      <w:r>
+        <w:fldChar w:fldCharType="end"/>
+      </w:r>
+      <w:r>
+        <w:t>. CDK pipeline trên console</w:t>
+      </w:r>
+    </w:p>
+    <w:p>
+      <w:pPr>
+        <w:pStyle w:val="mc2"/>
+      </w:pPr>
+    </w:p>
+    <w:p>
+      <w:pPr>
+        <w:pStyle w:val="mc1"/>
+        <w:rPr>
+          <w:rStyle w:val="IntenseEmphasis"/>
+          <w:i w:val="0"/>
+          <w:iCs w:val="0"/>
+          <w:color w:val="auto"/>
+        </w:rPr>
+      </w:pPr>
+      <w:r>
+        <w:rPr>
+          <w:rStyle w:val="IntenseEmphasis"/>
+          <w:i w:val="0"/>
+          <w:iCs w:val="0"/>
+          <w:color w:val="auto"/>
+        </w:rPr>
+        <w:t>Cấu hình network:</w:t>
+      </w:r>
+    </w:p>
+    <w:p>
+      <w:pPr>
+        <w:rPr>
+          <w:rStyle w:val="IntenseEmphasis"/>
+          <w:i w:val="0"/>
+          <w:iCs w:val="0"/>
+          <w:color w:val="auto"/>
+        </w:rPr>
+      </w:pPr>
+      <w:r>
+        <w:rPr>
+          <w:rStyle w:val="IntenseEmphasis"/>
+          <w:i w:val="0"/>
+          <w:iCs w:val="0"/>
+          <w:color w:val="auto"/>
+        </w:rPr>
+        <w:t>Tạo một VPC tên java-world và các thành phần cần thiết của network như Internet Gateway, Subnet, Route Table…</w:t>
+      </w:r>
+    </w:p>
+    <w:p>
+      <w:pPr>
+        <w:keepNext/>
+        <w:jc w:val="center"/>
+      </w:pPr>
+      <w:r>
+        <w:rPr>
+          <w:rStyle w:val="IntenseEmphasis"/>
+          <w:i w:val="0"/>
+          <w:iCs w:val="0"/>
+          <w:color w:val="auto"/>
+        </w:rPr>
+        <w:drawing>
+          <wp:inline distT="0" distB="0" distL="0" distR="0" wp14:anchorId="370D5593" wp14:editId="1598B5A8">
+            <wp:extent cx="5416550" cy="2669163"/>
+            <wp:effectExtent l="0" t="0" r="0" b="0"/>
+            <wp:docPr id="3" name="Picture 3"/>
+            <wp:cNvGraphicFramePr>
+              <a:graphicFrameLocks xmlns:a="http://schemas.openxmlformats.org/drawingml/2006/main" noChangeAspect="1"/>
+            </wp:cNvGraphicFramePr>
+            <a:graphic xmlns:a="http://schemas.openxmlformats.org/drawingml/2006/main">
+              <a:graphicData uri="http://schemas.openxmlformats.org/drawingml/2006/picture">
+                <pic:pic xmlns:pic="http://schemas.openxmlformats.org/drawingml/2006/picture">
+                  <pic:nvPicPr>
+                    <pic:cNvPr id="1" name=""/>
+                    <pic:cNvPicPr/>
+                  </pic:nvPicPr>
+                  <pic:blipFill>
+                    <a:blip r:embed="rId12"/>
+                    <a:stretch>
+                      <a:fillRect/>
+                    </a:stretch>
+                  </pic:blipFill>
+                  <pic:spPr>
+                    <a:xfrm>
+                      <a:off x="0" y="0"/>
+                      <a:ext cx="5420822" cy="2671268"/>
+                    </a:xfrm>
+                    <a:prstGeom prst="rect">
+                      <a:avLst/>
+                    </a:prstGeom>
+                  </pic:spPr>
+                </pic:pic>
+              </a:graphicData>
+            </a:graphic>
+          </wp:inline>
+        </w:drawing>
+      </w:r>
+    </w:p>
+    <w:p>
+      <w:pPr>
+        <w:pStyle w:val="Tnnh"/>
+      </w:pPr>
+      <w:r>
+        <w:t xml:space="preserve">Hình </w:t>
+      </w:r>
+      <w:r>
+        <w:fldChar w:fldCharType="begin"/>
+      </w:r>
+      <w:r>
+        <w:instrText xml:space="preserve"> SEQ Hình \* ARABIC </w:instrText>
+      </w:r>
+      <w:r>
+        <w:fldChar w:fldCharType="separate"/>
+      </w:r>
+      <w:r>
+        <w:rPr>
+          <w:noProof/>
+        </w:rPr>
+        <w:t>7</w:t>
+      </w:r>
+      <w:r>
+        <w:fldChar w:fldCharType="end"/>
+      </w:r>
+      <w:r>
+        <w:t>. Network Stack</w:t>
+      </w:r>
+    </w:p>
+    <w:p>
+      <w:pPr>
+        <w:rPr>
+          <w:rStyle w:val="IntenseEmphasis"/>
+          <w:i w:val="0"/>
+          <w:iCs w:val="0"/>
+          <w:color w:val="auto"/>
+        </w:rPr>
+      </w:pPr>
+      <w:r>
+        <w:rPr>
+          <w:rStyle w:val="IntenseEmphasis"/>
+          <w:i w:val="0"/>
+          <w:iCs w:val="0"/>
+          <w:color w:val="auto"/>
+        </w:rPr>
+        <w:t>- config.py: tập trung thông tin cấu hình cho stack.</w:t>
+      </w:r>
+    </w:p>
+    <w:p>
+      <w:pPr>
+        <w:rPr>
+          <w:rStyle w:val="IntenseEmphasis"/>
+          <w:i w:val="0"/>
+          <w:iCs w:val="0"/>
+          <w:color w:val="auto"/>
+        </w:rPr>
+      </w:pPr>
+      <w:r>
+        <w:rPr>
+          <w:rStyle w:val="IntenseEmphasis"/>
+          <w:i w:val="0"/>
+          <w:iCs w:val="0"/>
+          <w:color w:val="auto"/>
+        </w:rPr>
+        <w:t>- network_stack.py: chưa code CDK</w:t>
+      </w:r>
+      <w:r>
+        <w:rPr>
+          <w:rStyle w:val="IntenseEmphasis"/>
+          <w:i w:val="0"/>
+          <w:iCs w:val="0"/>
+          <w:color w:val="auto"/>
+        </w:rPr>
+        <w:t xml:space="preserve"> network stack.</w:t>
+      </w:r>
+    </w:p>
+    <w:p>
+      <w:pPr>
+        <w:keepNext/>
+        <w:jc w:val="center"/>
+      </w:pPr>
+      <w:r>
+        <w:lastRenderedPageBreak/>
+        <w:drawing>
+          <wp:inline distT="0" distB="0" distL="0" distR="0" wp14:anchorId="768417CF" wp14:editId="44925C0E">
+            <wp:extent cx="4647977" cy="1490571"/>
+            <wp:effectExtent l="0" t="0" r="635" b="0"/>
+            <wp:docPr id="11" name="Picture 11"/>
+            <wp:cNvGraphicFramePr>
+              <a:graphicFrameLocks xmlns:a="http://schemas.openxmlformats.org/drawingml/2006/main" noChangeAspect="1"/>
+            </wp:cNvGraphicFramePr>
+            <a:graphic xmlns:a="http://schemas.openxmlformats.org/drawingml/2006/main">
+              <a:graphicData uri="http://schemas.openxmlformats.org/drawingml/2006/picture">
+                <pic:pic xmlns:pic="http://schemas.openxmlformats.org/drawingml/2006/picture">
+                  <pic:nvPicPr>
+                    <pic:cNvPr id="1" name=""/>
+                    <pic:cNvPicPr/>
+                  </pic:nvPicPr>
+                  <pic:blipFill>
+                    <a:blip r:embed="rId13"/>
+                    <a:stretch>
+                      <a:fillRect/>
+                    </a:stretch>
+                  </pic:blipFill>
+                  <pic:spPr>
+                    <a:xfrm>
+                      <a:off x="0" y="0"/>
+                      <a:ext cx="4664824" cy="1495974"/>
+                    </a:xfrm>
+                    <a:prstGeom prst="rect">
+                      <a:avLst/>
+                    </a:prstGeom>
+                  </pic:spPr>
+                </pic:pic>
+              </a:graphicData>
+            </a:graphic>
+          </wp:inline>
+        </w:drawing>
+      </w:r>
+    </w:p>
+    <w:p>
+      <w:pPr>
+        <w:pStyle w:val="Tnnh"/>
+        <w:rPr>
+          <w:rStyle w:val="IntenseEmphasis"/>
+          <w:i w:val="0"/>
+          <w:iCs w:val="0"/>
+          <w:color w:val="auto"/>
+        </w:rPr>
+      </w:pPr>
+      <w:r>
+        <w:t xml:space="preserve">Hình </w:t>
+      </w:r>
+      <w:r>
+        <w:fldChar w:fldCharType="begin"/>
+      </w:r>
+      <w:r>
+        <w:instrText xml:space="preserve"> SEQ Hình \* ARABIC </w:instrText>
+      </w:r>
+      <w:r>
+        <w:fldChar w:fldCharType="separate"/>
+      </w:r>
+      <w:r>
+        <w:rPr>
+          <w:noProof/>
+        </w:rPr>
+        <w:t>8</w:t>
+      </w:r>
+      <w:r>
+        <w:fldChar w:fldCharType="end"/>
+      </w:r>
+      <w:r>
+        <w:t>. Thư mục code Network stack</w:t>
+      </w:r>
+    </w:p>
+    <w:p>
+      <w:pPr>
+        <w:pStyle w:val="mc2"/>
+        <w:rPr>
+          <w:rStyle w:val="IntenseEmphasis"/>
+          <w:i/>
+          <w:iCs w:val="0"/>
+          <w:color w:val="auto"/>
+        </w:rPr>
+      </w:pPr>
+      <w:r>
+        <w:rPr>
+          <w:rStyle w:val="IntenseEmphasis"/>
+          <w:i/>
+          <w:iCs w:val="0"/>
+          <w:color w:val="auto"/>
+        </w:rPr>
+        <w:t>Co</w:t>
+      </w:r>
+      <w:r>
+        <w:rPr>
+          <w:rStyle w:val="IntenseEmphasis"/>
+          <w:i/>
+          <w:iCs w:val="0"/>
+          <w:color w:val="auto"/>
+        </w:rPr>
+        <w:t>:</w:t>
+      </w:r>
+    </w:p>
+    <w:p>
+      <w:pPr>
+        <w:pStyle w:val="Tnnh"/>
+        <w:rPr>
+          <w:rStyle w:val="IntenseEmphasis"/>
+          <w:i w:val="0"/>
+          <w:iCs w:val="0"/>
+          <w:color w:val="auto"/>
+        </w:rPr>
+      </w:pPr>
+    </w:p>
+    <w:p>
+      <w:pPr>
+        <w:pStyle w:val="mc1"/>
+        <w:rPr>
+          <w:rStyle w:val="IntenseEmphasis"/>
+          <w:i w:val="0"/>
+          <w:iCs w:val="0"/>
+          <w:color w:val="auto"/>
+        </w:rPr>
+      </w:pPr>
+      <w:r>
+        <w:rPr>
+          <w:rStyle w:val="IntenseEmphasis"/>
+          <w:i w:val="0"/>
+          <w:iCs w:val="0"/>
+          <w:color w:val="auto"/>
+        </w:rPr>
+        <w:t>Tạo dự án Java:</w:t>
+      </w:r>
+    </w:p>
+    <w:p>
+      <w:pPr>
+        <w:rPr>
+          <w:rStyle w:val="IntenseEmphasis"/>
+          <w:i w:val="0"/>
+          <w:iCs w:val="0"/>
+          <w:color w:val="auto"/>
+        </w:rPr>
+      </w:pPr>
+      <w:r>
+        <w:rPr>
+          <w:rStyle w:val="IntenseEmphasis"/>
+          <w:i w:val="0"/>
+          <w:iCs w:val="0"/>
+          <w:color w:val="auto"/>
+        </w:rPr>
+        <w:t xml:space="preserve">- </w:t>
+      </w:r>
+      <w:r>
+        <w:rPr>
+          <w:rStyle w:val="IntenseEmphasis"/>
+          <w:i w:val="0"/>
+          <w:iCs w:val="0"/>
+          <w:color w:val="auto"/>
+        </w:rPr>
+        <w:t>Tạo một dự án java đơn giản</w:t>
+      </w:r>
+      <w:r>
+        <w:rPr>
+          <w:rStyle w:val="IntenseEmphasis"/>
+          <w:i w:val="0"/>
+          <w:iCs w:val="0"/>
+          <w:color w:val="auto"/>
+        </w:rPr>
+        <w:t xml:space="preserve"> và một github repo gồm 3 branch dev, test, prod</w:t>
+      </w:r>
+      <w:r>
+        <w:rPr>
+          <w:rStyle w:val="IntenseEmphasis"/>
+          <w:i w:val="0"/>
+          <w:iCs w:val="0"/>
+          <w:color w:val="auto"/>
+        </w:rPr>
+        <w:t xml:space="preserve"> dành cho việc kiểm </w:t>
+      </w:r>
+      <w:r>
+        <w:rPr>
+          <w:rStyle w:val="IntenseEmphasis"/>
+          <w:i w:val="0"/>
+          <w:iCs w:val="0"/>
+          <w:color w:val="auto"/>
+        </w:rPr>
+        <w:t>tra sự hoạt động của</w:t>
+      </w:r>
+      <w:r>
+        <w:rPr>
+          <w:rStyle w:val="IntenseEmphasis"/>
+          <w:i w:val="0"/>
+          <w:iCs w:val="0"/>
+          <w:color w:val="auto"/>
+        </w:rPr>
+        <w:t xml:space="preserve"> CI/CD.</w:t>
+      </w:r>
+    </w:p>
+    <w:p>
+      <w:pPr>
+        <w:rPr>
+          <w:rStyle w:val="IntenseEmphasis"/>
+          <w:i w:val="0"/>
+          <w:iCs w:val="0"/>
+          <w:color w:val="auto"/>
+        </w:rPr>
+      </w:pPr>
+    </w:p>
+    <w:p>
+      <w:pPr>
+        <w:keepNext/>
+      </w:pPr>
+      <w:r>
+        <w:rPr>
+          <w:rStyle w:val="IntenseEmphasis"/>
+          <w:i w:val="0"/>
+          <w:iCs w:val="0"/>
+          <w:color w:val="auto"/>
+        </w:rPr>
+        <w:drawing>
+          <wp:inline distT="0" distB="0" distL="0" distR="0" wp14:anchorId="15705DF5" wp14:editId="54D074C4">
+            <wp:extent cx="5760085" cy="3239770"/>
+            <wp:effectExtent l="0" t="0" r="0" b="0"/>
+            <wp:docPr id="2" name="Picture 2"/>
+            <wp:cNvGraphicFramePr>
+              <a:graphicFrameLocks xmlns:a="http://schemas.openxmlformats.org/drawingml/2006/main" noChangeAspect="1"/>
+            </wp:cNvGraphicFramePr>
+            <a:graphic xmlns:a="http://schemas.openxmlformats.org/drawingml/2006/main">
+              <a:graphicData uri="http://schemas.openxmlformats.org/drawingml/2006/picture">
+                <pic:pic xmlns:pic="http://schemas.openxmlformats.org/drawingml/2006/picture">
+                  <pic:nvPicPr>
+                    <pic:cNvPr id="1" name=""/>
+                    <pic:cNvPicPr/>
+                  </pic:nvPicPr>
+                  <pic:blipFill>
+                    <a:blip r:embed="rId14"/>
+                    <a:stretch>
+                      <a:fillRect/>
+                    </a:stretch>
+                  </pic:blipFill>
+                  <pic:spPr>
+                    <a:xfrm>
+                      <a:off x="0" y="0"/>
                       <a:ext cx="5760085" cy="3239770"/>
                     </a:xfrm>
                     <a:prstGeom prst="rect">
@@ -960,7 +1494,7 @@
         <w:rPr>
           <w:noProof/>
         </w:rPr>
-        <w:t>5</w:t>
+        <w:t>9</w:t>
       </w:r>
       <w:r>
         <w:fldChar w:fldCharType="end"/>
@@ -1005,7 +1539,7 @@
   <w:abstractNum w:abstractNumId="0" w15:restartNumberingAfterBreak="0">
     <w:nsid w:val="3F1600F4"/>
     <w:multiLevelType w:val="multilevel"/>
-    <w:tmpl w:val="DB8C4288"/>
+    <w:tmpl w:val="788AD42E"/>
     <w:lvl w:ilvl="0">
       <w:start w:val="1"/>
       <w:numFmt w:val="decimal"/>
@@ -1798,7 +2332,7 @@
     <w:basedOn w:val="Heading3"/>
     <w:autoRedefine/>
     <w:qFormat/>
-    <w:rsid w:val="006D6423"/>
+    <w:rsid w:val="0034384E"/>
     <w:pPr>
       <w:numPr>
         <w:ilvl w:val="2"/>
@@ -2141,10 +2675,10 @@
   </w:style>
   <w:style w:type="paragraph" w:customStyle="1" w:styleId="mc1">
     <w:name w:val="Đề mục 1"/>
-    <w:basedOn w:val="Normal"/>
+    <w:basedOn w:val="Heading2"/>
     <w:autoRedefine/>
     <w:qFormat/>
-    <w:rsid w:val="006379C3"/>
+    <w:rsid w:val="0034384E"/>
     <w:pPr>
       <w:numPr>
         <w:ilvl w:val="1"/>
@@ -2152,7 +2686,10 @@
       </w:numPr>
     </w:pPr>
     <w:rPr>
+      <w:rFonts w:ascii="Times New Roman" w:hAnsi="Times New Roman"/>
       <w:b/>
+      <w:color w:val="auto"/>
+      <w:sz w:val="26"/>
     </w:rPr>
   </w:style>
   <w:style w:type="paragraph" w:styleId="Caption">

</xml_diff>

<commit_message>
test cdk deploy 6
</commit_message>
<xml_diff>
--- a/project-overview_vie.docx
+++ b/project-overview_vie.docx
@@ -1276,6 +1276,14 @@
     <w:p>
       <w:r>
         <w:t>Tiếp theo sẽ thêm stage cho môi trường test và prod.</w:t>
+      </w:r>
+    </w:p>
+    <w:p>
+      <w:pPr>
+        <w:pStyle w:val="mc2"/>
+      </w:pPr>
+      <w:r>
+        <w:t>Thêm các môi trường khác cho dự án:</w:t>
       </w:r>
     </w:p>
     <w:p/>

</xml_diff>